<commit_message>
add google drive snapshot from end of week4
</commit_message>
<xml_diff>
--- a/google-drive/weeklyDeliverables/minutes/minutes-template.docx
+++ b/google-drive/weeklyDeliverables/minutes/minutes-template.docx
@@ -35,7 +35,7 @@
         <w:rPr>
           <w:rtl w:val="0"/>
         </w:rPr>
-        <w:t xml:space="preserve">Minutes of Meeting # held on Month Day, Year</w:t>
+        <w:t xml:space="preserve">Minutes of Meeting x held on Month Date, Year</w:t>
       </w:r>
     </w:p>
     <w:p>
@@ -85,7 +85,18 @@
         </w:rPr>
         <w:t xml:space="preserve">Present: </w:t>
         <w:tab/>
-        <w:t xml:space="preserve"> Names</w:t>
+        <w:t xml:space="preserve"> </w:t>
+      </w:r>
+      <w:r>
+        <w:rPr>
+          <w:rtl w:val="0"/>
+        </w:rPr>
+        <w:t xml:space="preserve">Chauntelle, Thomas, Iffah, Elon (Haoyuan), Qiulan </w:t>
+      </w:r>
+      <w:r>
+        <w:rPr>
+          <w:rtl w:val="0"/>
+        </w:rPr>
       </w:r>
     </w:p>
     <w:p>
@@ -135,7 +146,6 @@
         </w:rPr>
         <w:t xml:space="preserve">Apologies: </w:t>
         <w:tab/>
-        <w:t xml:space="preserve"> Names</w:t>
       </w:r>
     </w:p>
     <w:p>
@@ -185,7 +195,7 @@
         </w:rPr>
         <w:t xml:space="preserve">Absent: </w:t>
         <w:tab/>
-        <w:t xml:space="preserve"> Names</w:t>
+        <w:t xml:space="preserve"> </w:t>
       </w:r>
     </w:p>
     <w:p>
@@ -204,6 +214,9 @@
         <w:spacing w:after="0" w:before="0" w:line="240" w:lineRule="auto"/>
         <w:ind w:left="0" w:right="0" w:firstLine="0"/>
         <w:jc w:val="left"/>
+        <w:rPr/>
+      </w:pPr>
+      <w:r>
         <w:rPr>
           <w:rFonts w:ascii="Times New Roman" w:cs="Times New Roman" w:eastAsia="Times New Roman" w:hAnsi="Times New Roman"/>
           <w:b w:val="0"/>
@@ -216,24 +229,14 @@
           <w:u w:val="none"/>
           <w:shd w:fill="auto" w:val="clear"/>
           <w:vertAlign w:val="baseline"/>
-        </w:rPr>
-      </w:pPr>
-      <w:r>
-        <w:rPr>
-          <w:rFonts w:ascii="Times New Roman" w:cs="Times New Roman" w:eastAsia="Times New Roman" w:hAnsi="Times New Roman"/>
-          <w:b w:val="0"/>
-          <w:i w:val="0"/>
-          <w:smallCaps w:val="0"/>
-          <w:strike w:val="0"/>
-          <w:color w:val="000000"/>
-          <w:sz w:val="24"/>
-          <w:szCs w:val="24"/>
-          <w:u w:val="none"/>
-          <w:shd w:fill="auto" w:val="clear"/>
-          <w:vertAlign w:val="baseline"/>
-          <w:rtl w:val="0"/>
-        </w:rPr>
-        <w:t xml:space="preserve">Meeting Started:Time</w:t>
+          <w:rtl w:val="0"/>
+        </w:rPr>
+        <w:t xml:space="preserve">Meeting Started: </w:t>
+      </w:r>
+      <w:r>
+        <w:rPr>
+          <w:rtl w:val="0"/>
+        </w:rPr>
       </w:r>
     </w:p>
     <w:p>
@@ -252,6 +255,61 @@
         <w:spacing w:after="0" w:before="0" w:line="240" w:lineRule="auto"/>
         <w:ind w:left="0" w:right="0" w:firstLine="0"/>
         <w:jc w:val="left"/>
+        <w:rPr/>
+      </w:pPr>
+      <w:r>
+        <w:rPr>
+          <w:rtl w:val="0"/>
+        </w:rPr>
+      </w:r>
+    </w:p>
+    <w:p>
+      <w:pPr>
+        <w:rPr/>
+      </w:pPr>
+      <w:r>
+        <w:rPr>
+          <w:rtl w:val="0"/>
+        </w:rPr>
+        <w:t xml:space="preserve">Project manager: </w:t>
+        <w:tab/>
+      </w:r>
+    </w:p>
+    <w:p>
+      <w:pPr>
+        <w:rPr/>
+      </w:pPr>
+      <w:r>
+        <w:rPr>
+          <w:rtl w:val="0"/>
+        </w:rPr>
+        <w:t xml:space="preserve">Minutes:</w:t>
+        <w:tab/>
+      </w:r>
+    </w:p>
+    <w:p>
+      <w:pPr>
+        <w:rPr/>
+      </w:pPr>
+      <w:r>
+        <w:rPr>
+          <w:rtl w:val="0"/>
+        </w:rPr>
+        <w:t xml:space="preserve">Coders:</w:t>
+      </w:r>
+    </w:p>
+    <w:p>
+      <w:pPr>
+        <w:rPr/>
+      </w:pPr>
+      <w:r>
+        <w:rPr>
+          <w:rtl w:val="0"/>
+        </w:rPr>
+      </w:r>
+    </w:p>
+    <w:p>
+      <w:pPr>
         <w:rPr>
           <w:rFonts w:ascii="Times New Roman" w:cs="Times New Roman" w:eastAsia="Times New Roman" w:hAnsi="Times New Roman"/>
           <w:b w:val="0"/>
@@ -266,6 +324,12 @@
           <w:vertAlign w:val="baseline"/>
         </w:rPr>
       </w:pPr>
+      <w:r>
+        <w:rPr>
+          <w:rtl w:val="0"/>
+        </w:rPr>
+        <w:t xml:space="preserve">Meeting Started:</w:t>
+      </w:r>
       <w:r>
         <w:rPr>
           <w:rtl w:val="0"/>
@@ -302,6 +366,7 @@
       <w:tr>
         <w:trPr>
           <w:cantSplit w:val="0"/>
+          <w:trHeight w:val="245.9765625" w:hRule="atLeast"/>
           <w:tblHeader w:val="0"/>
         </w:trPr>
         <w:tc>
@@ -338,20 +403,14 @@
             </w:pPr>
             <w:r>
               <w:rPr>
-                <w:rFonts w:ascii="Times New Roman" w:cs="Times New Roman" w:eastAsia="Times New Roman" w:hAnsi="Times New Roman"/>
-                <w:b w:val="0"/>
-                <w:i w:val="0"/>
-                <w:smallCaps w:val="0"/>
-                <w:strike w:val="0"/>
-                <w:color w:val="000000"/>
-                <w:sz w:val="24"/>
-                <w:szCs w:val="24"/>
-                <w:u w:val="none"/>
-                <w:shd w:fill="auto" w:val="clear"/>
-                <w:vertAlign w:val="baseline"/>
                 <w:rtl w:val="0"/>
               </w:rPr>
-              <w:t xml:space="preserve">Meeting Started: 2:00pm</w:t>
+              <w:t xml:space="preserve">TASK</w:t>
+            </w:r>
+            <w:r>
+              <w:rPr>
+                <w:rtl w:val="0"/>
+              </w:rPr>
             </w:r>
           </w:p>
         </w:tc>
@@ -436,35 +495,71 @@
               <w:ind w:left="0" w:right="0" w:firstLine="0"/>
               <w:jc w:val="left"/>
               <w:rPr>
-                <w:rFonts w:ascii="Times New Roman" w:cs="Times New Roman" w:eastAsia="Times New Roman" w:hAnsi="Times New Roman"/>
-                <w:b w:val="0"/>
-                <w:i w:val="0"/>
-                <w:smallCaps w:val="0"/>
-                <w:strike w:val="0"/>
-                <w:color w:val="000000"/>
                 <w:sz w:val="20"/>
                 <w:szCs w:val="20"/>
-                <w:u w:val="none"/>
-                <w:shd w:fill="auto" w:val="clear"/>
-                <w:vertAlign w:val="baseline"/>
               </w:rPr>
             </w:pPr>
             <w:r>
               <w:rPr>
-                <w:rFonts w:ascii="Times New Roman" w:cs="Times New Roman" w:eastAsia="Times New Roman" w:hAnsi="Times New Roman"/>
-                <w:b w:val="0"/>
-                <w:i w:val="0"/>
-                <w:smallCaps w:val="0"/>
-                <w:strike w:val="0"/>
-                <w:color w:val="000000"/>
                 <w:sz w:val="20"/>
                 <w:szCs w:val="20"/>
-                <w:u w:val="none"/>
-                <w:shd w:fill="auto" w:val="clear"/>
-                <w:vertAlign w:val="baseline"/>
                 <w:rtl w:val="0"/>
               </w:rPr>
-              <w:t xml:space="preserve">x.1</w:t>
+              <w:t xml:space="preserve">x.x</w:t>
+            </w:r>
+          </w:p>
+          <w:p>
+            <w:pPr>
+              <w:keepNext w:val="0"/>
+              <w:keepLines w:val="0"/>
+              <w:widowControl w:val="1"/>
+              <w:pBdr>
+                <w:top w:space="0" w:sz="0" w:val="nil"/>
+                <w:left w:space="0" w:sz="0" w:val="nil"/>
+                <w:bottom w:space="0" w:sz="0" w:val="nil"/>
+                <w:right w:space="0" w:sz="0" w:val="nil"/>
+                <w:between w:space="0" w:sz="0" w:val="nil"/>
+              </w:pBdr>
+              <w:shd w:fill="auto" w:val="clear"/>
+              <w:spacing w:after="0" w:before="0" w:line="240" w:lineRule="auto"/>
+              <w:ind w:left="0" w:right="0" w:firstLine="0"/>
+              <w:jc w:val="left"/>
+              <w:rPr>
+                <w:sz w:val="20"/>
+                <w:szCs w:val="20"/>
+              </w:rPr>
+            </w:pPr>
+            <w:r>
+              <w:rPr>
+                <w:rtl w:val="0"/>
+              </w:rPr>
+            </w:r>
+          </w:p>
+          <w:p>
+            <w:pPr>
+              <w:keepNext w:val="0"/>
+              <w:keepLines w:val="0"/>
+              <w:widowControl w:val="1"/>
+              <w:pBdr>
+                <w:top w:space="0" w:sz="0" w:val="nil"/>
+                <w:left w:space="0" w:sz="0" w:val="nil"/>
+                <w:bottom w:space="0" w:sz="0" w:val="nil"/>
+                <w:right w:space="0" w:sz="0" w:val="nil"/>
+                <w:between w:space="0" w:sz="0" w:val="nil"/>
+              </w:pBdr>
+              <w:shd w:fill="auto" w:val="clear"/>
+              <w:spacing w:after="0" w:before="0" w:line="240" w:lineRule="auto"/>
+              <w:ind w:left="0" w:right="0" w:firstLine="0"/>
+              <w:jc w:val="left"/>
+              <w:rPr>
+                <w:sz w:val="20"/>
+                <w:szCs w:val="20"/>
+              </w:rPr>
+            </w:pPr>
+            <w:r>
+              <w:rPr>
+                <w:rtl w:val="0"/>
+              </w:rPr>
             </w:r>
           </w:p>
         </w:tc>
@@ -493,8 +588,8 @@
                 <w:smallCaps w:val="0"/>
                 <w:strike w:val="0"/>
                 <w:color w:val="000000"/>
-                <w:sz w:val="24"/>
-                <w:szCs w:val="24"/>
+                <w:sz w:val="20"/>
+                <w:szCs w:val="20"/>
                 <w:u w:val="none"/>
                 <w:shd w:fill="auto" w:val="clear"/>
                 <w:vertAlign w:val="baseline"/>
@@ -532,40 +627,17 @@
               <w:ind w:left="0" w:right="0" w:firstLine="0"/>
               <w:jc w:val="left"/>
               <w:rPr>
-                <w:rFonts w:ascii="Times New Roman" w:cs="Times New Roman" w:eastAsia="Times New Roman" w:hAnsi="Times New Roman"/>
-                <w:b w:val="0"/>
-                <w:i w:val="0"/>
-                <w:smallCaps w:val="0"/>
-                <w:strike w:val="0"/>
-                <w:color w:val="000000"/>
-                <w:sz w:val="24"/>
-                <w:szCs w:val="24"/>
-                <w:u w:val="none"/>
-                <w:shd w:fill="auto" w:val="clear"/>
-                <w:vertAlign w:val="baseline"/>
+                <w:sz w:val="20"/>
+                <w:szCs w:val="20"/>
               </w:rPr>
             </w:pPr>
             <w:r>
               <w:rPr>
-                <w:rFonts w:ascii="Times New Roman" w:cs="Times New Roman" w:eastAsia="Times New Roman" w:hAnsi="Times New Roman"/>
-                <w:b w:val="0"/>
-                <w:i w:val="0"/>
-                <w:smallCaps w:val="0"/>
-                <w:strike w:val="0"/>
-                <w:color w:val="000000"/>
                 <w:sz w:val="20"/>
                 <w:szCs w:val="20"/>
-                <w:u w:val="none"/>
-                <w:shd w:fill="auto" w:val="clear"/>
-                <w:vertAlign w:val="baseline"/>
                 <w:rtl w:val="0"/>
               </w:rPr>
-              <w:t xml:space="preserve">x.2 </w:t>
-            </w:r>
-            <w:r>
-              <w:rPr>
-                <w:rtl w:val="0"/>
-              </w:rPr>
+              <w:t xml:space="preserve">x.x</w:t>
             </w:r>
           </w:p>
         </w:tc>
@@ -594,8 +666,8 @@
                 <w:smallCaps w:val="0"/>
                 <w:strike w:val="0"/>
                 <w:color w:val="000000"/>
-                <w:sz w:val="24"/>
-                <w:szCs w:val="24"/>
+                <w:sz w:val="20"/>
+                <w:szCs w:val="20"/>
                 <w:u w:val="none"/>
                 <w:shd w:fill="auto" w:val="clear"/>
                 <w:vertAlign w:val="baseline"/>
@@ -618,13 +690,24 @@
           <w:tcPr/>
           <w:p>
             <w:pPr>
-              <w:rPr/>
+              <w:ind w:left="0" w:firstLine="0"/>
+              <w:rPr>
+                <w:sz w:val="20"/>
+                <w:szCs w:val="20"/>
+              </w:rPr>
             </w:pPr>
             <w:r>
               <w:rPr>
+                <w:sz w:val="20"/>
+                <w:szCs w:val="20"/>
                 <w:rtl w:val="0"/>
               </w:rPr>
-              <w:t xml:space="preserve">x.3</w:t>
+              <w:t xml:space="preserve">x.x</w:t>
+            </w:r>
+            <w:r>
+              <w:rPr>
+                <w:rtl w:val="0"/>
+              </w:rPr>
             </w:r>
           </w:p>
         </w:tc>
@@ -653,8 +736,8 @@
                 <w:smallCaps w:val="0"/>
                 <w:strike w:val="0"/>
                 <w:color w:val="000000"/>
-                <w:sz w:val="24"/>
-                <w:szCs w:val="24"/>
+                <w:sz w:val="20"/>
+                <w:szCs w:val="20"/>
                 <w:u w:val="none"/>
                 <w:shd w:fill="auto" w:val="clear"/>
                 <w:vertAlign w:val="baseline"/>
@@ -692,35 +775,17 @@
               <w:ind w:left="0" w:right="0" w:firstLine="0"/>
               <w:jc w:val="left"/>
               <w:rPr>
-                <w:rFonts w:ascii="Times New Roman" w:cs="Times New Roman" w:eastAsia="Times New Roman" w:hAnsi="Times New Roman"/>
-                <w:b w:val="0"/>
-                <w:i w:val="0"/>
-                <w:smallCaps w:val="0"/>
-                <w:strike w:val="0"/>
-                <w:color w:val="000000"/>
-                <w:sz w:val="24"/>
-                <w:szCs w:val="24"/>
-                <w:u w:val="none"/>
-                <w:shd w:fill="auto" w:val="clear"/>
-                <w:vertAlign w:val="baseline"/>
+                <w:sz w:val="20"/>
+                <w:szCs w:val="20"/>
               </w:rPr>
             </w:pPr>
             <w:r>
               <w:rPr>
-                <w:rFonts w:ascii="Times New Roman" w:cs="Times New Roman" w:eastAsia="Times New Roman" w:hAnsi="Times New Roman"/>
-                <w:b w:val="0"/>
-                <w:i w:val="0"/>
-                <w:smallCaps w:val="0"/>
-                <w:strike w:val="0"/>
-                <w:color w:val="000000"/>
-                <w:sz w:val="24"/>
-                <w:szCs w:val="24"/>
-                <w:u w:val="none"/>
-                <w:shd w:fill="auto" w:val="clear"/>
-                <w:vertAlign w:val="baseline"/>
+                <w:sz w:val="20"/>
+                <w:szCs w:val="20"/>
                 <w:rtl w:val="0"/>
               </w:rPr>
-              <w:t xml:space="preserve">x.4</w:t>
+              <w:t xml:space="preserve">x.x</w:t>
             </w:r>
           </w:p>
         </w:tc>
@@ -749,8 +814,8 @@
                 <w:smallCaps w:val="0"/>
                 <w:strike w:val="0"/>
                 <w:color w:val="000000"/>
-                <w:sz w:val="24"/>
-                <w:szCs w:val="24"/>
+                <w:sz w:val="20"/>
+                <w:szCs w:val="20"/>
                 <w:u w:val="none"/>
                 <w:shd w:fill="auto" w:val="clear"/>
                 <w:vertAlign w:val="baseline"/>
@@ -781,6 +846,9 @@
         <w:spacing w:after="0" w:before="0" w:line="240" w:lineRule="auto"/>
         <w:ind w:left="0" w:right="0" w:firstLine="0"/>
         <w:jc w:val="left"/>
+        <w:rPr/>
+      </w:pPr>
+      <w:r>
         <w:rPr>
           <w:rFonts w:ascii="Times New Roman" w:cs="Times New Roman" w:eastAsia="Times New Roman" w:hAnsi="Times New Roman"/>
           <w:b w:val="0"/>
@@ -793,36 +861,14 @@
           <w:u w:val="none"/>
           <w:shd w:fill="auto" w:val="clear"/>
           <w:vertAlign w:val="baseline"/>
-        </w:rPr>
-      </w:pPr>
-      <w:r>
-        <w:rPr>
-          <w:rFonts w:ascii="Times New Roman" w:cs="Times New Roman" w:eastAsia="Times New Roman" w:hAnsi="Times New Roman"/>
-          <w:b w:val="0"/>
-          <w:i w:val="0"/>
-          <w:smallCaps w:val="0"/>
-          <w:strike w:val="0"/>
-          <w:color w:val="000000"/>
-          <w:sz w:val="24"/>
-          <w:szCs w:val="24"/>
-          <w:u w:val="none"/>
-          <w:shd w:fill="auto" w:val="clear"/>
-          <w:vertAlign w:val="baseline"/>
-          <w:rtl w:val="0"/>
-        </w:rPr>
-        <w:t xml:space="preserve">Meeting Closed: Time</w:t>
-      </w:r>
-    </w:p>
-    <w:p>
-      <w:pPr>
-        <w:spacing w:before="280" w:lineRule="auto"/>
-        <w:rPr/>
-      </w:pPr>
-      <w:r>
-        <w:rPr>
-          <w:rtl w:val="0"/>
-        </w:rPr>
-        <w:t xml:space="preserve">  </w:t>
+          <w:rtl w:val="0"/>
+        </w:rPr>
+        <w:t xml:space="preserve">Meeting Closed: </w:t>
+      </w:r>
+      <w:r>
+        <w:rPr>
+          <w:rtl w:val="0"/>
+        </w:rPr>
       </w:r>
     </w:p>
     <w:sectPr>
@@ -1394,7 +1440,7 @@
 
 <file path=customXML/item1.xml><?xml version="1.0" encoding="utf-8"?>
 <go:gDocsCustomXmlDataStorage xmlns:go="http://customooxmlschemas.google.com/" xmlns:r="http://schemas.openxmlformats.org/officeDocument/2006/relationships">
-  <go:docsCustomData xmlns:go="http://customooxmlschemas.google.com/" roundtripDataSignature="AMtx7mhzd+pjdVofgjakG1o2RtFG4MxQ2Q==">AMUW2mWTLhtICkopr4cMRiNsCMHUYQ/rbaz5K6dA48qeY27Y0lTNblyeJjzg/v9tAfTmbZzzQcgdd4TtsB97oiHX4+bSoUPgA+VKZu9QvH4RJYyxZWxmwSY=</go:docsCustomData>
+  <go:docsCustomData xmlns:go="http://customooxmlschemas.google.com/" roundtripDataSignature="AMtx7mhzd+pjdVofgjakG1o2RtFG4MxQ2Q==">AMUW2mWD7eGBPjMx4HlQHhGMBrKnJ5F418fAwEhvVZKWHKgJryD6wYdTyKuPWpU6UOtKhgSjZU0rN3ukC8+Oia2x1eEctpT5bugmyivwZFTcwvUC7Td9NgY=</go:docsCustomData>
 </go:gDocsCustomXmlDataStorage>
 </file>
 

</xml_diff>